<commit_message>
first notebook draft + .gitignore
</commit_message>
<xml_diff>
--- a/TFP Description-Hypotheses-Horton, Lockhart, McEntire.docx
+++ b/TFP Description-Hypotheses-Horton, Lockhart, McEntire.docx
@@ -976,7 +976,7 @@
         <w:rPr>
           <w:rFonts w:ascii="Times New Roman" w:eastAsia="Times New Roman" w:hAnsi="Times New Roman" w:cs="Times New Roman"/>
         </w:rPr>
-        <w:t>Companies that significantly deviate from Benford’s Law in their reported revenue figures will exhibit higher rates of financial outliers (as measured by z-scores|) and weaker revenue-expense correlations compared to companies that conform to Benford’s expected distribution</w:t>
+        <w:t>Companies that significantly deviate from Benford’s Law in their reported revenue figures will exhibit higher rates of financial outliers (as measured by z-scores) and weaker revenue-expense correlations compared to companies that conform to Benford’s expected distribution</w:t>
       </w:r>
       <w:r>
         <w:rPr>
@@ -1565,11 +1565,6 @@
         <w:docPartUnique/>
       </w:docPartObj>
     </w:sdtPr>
-    <w:sdtEndPr>
-      <w:rPr>
-        <w:rStyle w:val="PageNumber"/>
-      </w:rPr>
-    </w:sdtEndPr>
     <w:sdtContent>
       <w:p>
         <w:pPr>
@@ -1622,11 +1617,6 @@
         <w:docPartUnique/>
       </w:docPartObj>
     </w:sdtPr>
-    <w:sdtEndPr>
-      <w:rPr>
-        <w:rStyle w:val="PageNumber"/>
-      </w:rPr>
-    </w:sdtEndPr>
     <w:sdtContent>
       <w:p>
         <w:pPr>

</xml_diff>